<commit_message>
Make updates based on jesses feedback
</commit_message>
<xml_diff>
--- a/javascript/resume.docx
+++ b/javascript/resume.docx
@@ -6,21 +6,21 @@
       <w:pPr>
         <w:pStyle w:val="Name"/>
         <w:rPr>
-          <w:sz w:val="52"/>
-          <w:szCs w:val="52"/>
+          <w:sz w:val="44"/>
+          <w:szCs w:val="44"/>
         </w:rPr>
       </w:pPr>
       <w:r>
         <w:rPr>
-          <w:sz w:val="52"/>
-          <w:szCs w:val="52"/>
+          <w:sz w:val="44"/>
+          <w:szCs w:val="44"/>
         </w:rPr>
         <w:t>J. Paul Bamberg</w:t>
       </w:r>
       <w:r>
         <w:rPr>
-          <w:sz w:val="52"/>
-          <w:szCs w:val="52"/>
+          <w:sz w:val="44"/>
+          <w:szCs w:val="44"/>
         </w:rPr>
         <w:tab/>
       </w:r>
@@ -39,7 +39,21 @@
           <w:sz w:val="22"/>
           <w:szCs w:val="22"/>
         </w:rPr>
-        <w:t xml:space="preserve">954-815-1278 | </w:t>
+        <w:t xml:space="preserve">117 Ocean </w:t>
+      </w:r>
+      <w:r>
+        <w:rPr>
+          <w:sz w:val="22"/>
+          <w:szCs w:val="22"/>
+        </w:rPr>
+        <w:t>C</w:t>
+      </w:r>
+      <w:r>
+        <w:rPr>
+          <w:sz w:val="22"/>
+          <w:szCs w:val="22"/>
+        </w:rPr>
+        <w:t xml:space="preserve">t. Boynton Beach FL 33426 | 954-815-1278 | </w:t>
       </w:r>
       <w:hyperlink r:id="rId8" w:history="1">
         <w:r>
@@ -96,33 +110,31 @@
             <w:sz w:val="22"/>
             <w:szCs w:val="22"/>
           </w:rPr>
-          <w:t>https://www.linkedin.com/in/j-paul-bamberg-206817ba</w:t>
+          <w:t>https://</w:t>
+        </w:r>
+        <w:r>
+          <w:rPr>
+            <w:rStyle w:val="Hyperlink"/>
+            <w:sz w:val="22"/>
+            <w:szCs w:val="22"/>
+          </w:rPr>
+          <w:t>w</w:t>
+        </w:r>
+        <w:r>
+          <w:rPr>
+            <w:rStyle w:val="Hyperlink"/>
+            <w:sz w:val="22"/>
+            <w:szCs w:val="22"/>
+          </w:rPr>
+          <w:t>ww.linkedin.com/in/j-paul-bamberg-206817ba/</w:t>
         </w:r>
       </w:hyperlink>
-    </w:p>
-    <w:p>
-      <w:pPr>
-        <w:pStyle w:val="Heading1"/>
-      </w:pPr>
-      <w:r>
-        <w:t>Mission statement</w:t>
-      </w:r>
-      <w:r>
-        <w:tab/>
-      </w:r>
-      <w:r>
-        <w:tab/>
-      </w:r>
-    </w:p>
-    <w:p>
-      <w:r>
-        <w:t>“</w:t>
-      </w:r>
-      <w:r>
-        <w:t>We who cut mere stones must always be envisioning cathedrals.</w:t>
-      </w:r>
-      <w:r>
-        <w:t>” – Quarry worker’s creed</w:t>
+      <w:r>
+        <w:rPr>
+          <w:sz w:val="22"/>
+          <w:szCs w:val="22"/>
+        </w:rPr>
+        <w:t xml:space="preserve"> </w:t>
       </w:r>
     </w:p>
     <w:p>
@@ -170,143 +182,166 @@
     </w:p>
     <w:p>
       <w:r>
-        <w:t xml:space="preserve">HTML, CSS, JavaScript, TypeScript, C#, </w:t>
-      </w:r>
-      <w:r>
-        <w:t xml:space="preserve">PHP, Java, </w:t>
-      </w:r>
-      <w:r>
-        <w:t>Visual Basic,</w:t>
-      </w:r>
-      <w:r>
-        <w:t xml:space="preserve"> Ruby,</w:t>
-      </w:r>
-      <w:r>
-        <w:t xml:space="preserve"> Vue.js, React.js,</w:t>
-      </w:r>
-      <w:r>
-        <w:t xml:space="preserve"> Angular.js,</w:t>
-      </w:r>
-      <w:r>
-        <w:t xml:space="preserve"> Nuxt.js, </w:t>
-      </w:r>
-      <w:r>
-        <w:t xml:space="preserve">Next.js, Nest.js, </w:t>
-      </w:r>
-      <w:r>
-        <w:t>Express.js,</w:t>
-      </w:r>
-      <w:r>
-        <w:t xml:space="preserve"> .NET Framework,</w:t>
-      </w:r>
-      <w:r>
-        <w:t xml:space="preserve"> .NET Core,</w:t>
+        <w:rPr>
+          <w:b/>
+          <w:bCs/>
+        </w:rPr>
+        <w:t>Front end:</w:t>
       </w:r>
       <w:r>
         <w:t xml:space="preserve"> </w:t>
       </w:r>
+      <w:r>
+        <w:t>HTML, CSS, JavaScript, TypeScript,</w:t>
+      </w:r>
+      <w:r>
+        <w:t xml:space="preserve"> </w:t>
+      </w:r>
+      <w:r>
+        <w:t>Vue.js, React.js,</w:t>
+      </w:r>
+      <w:r>
+        <w:t xml:space="preserve"> Gatsby, </w:t>
+      </w:r>
       <w:proofErr w:type="spellStart"/>
       <w:r>
-        <w:t>Codeigniter</w:t>
+        <w:t>GraphQL</w:t>
       </w:r>
       <w:proofErr w:type="spellEnd"/>
       <w:r>
-        <w:t xml:space="preserve">, </w:t>
-      </w:r>
-      <w:r>
-        <w:t xml:space="preserve">Ruby on Rails, </w:t>
-      </w:r>
-      <w:r>
-        <w:t xml:space="preserve">MSSQL, </w:t>
-      </w:r>
-      <w:proofErr w:type="spellStart"/>
-      <w:r>
-        <w:t>PostgresSQL</w:t>
-      </w:r>
-      <w:proofErr w:type="spellEnd"/>
-      <w:r>
         <w:t>,</w:t>
       </w:r>
       <w:r>
-        <w:t xml:space="preserve"> </w:t>
-      </w:r>
-      <w:r>
-        <w:t xml:space="preserve">MySQL, </w:t>
-      </w:r>
-      <w:r>
-        <w:t>Git, Team City, Azure DevOps, Azure, Heroku</w:t>
-      </w:r>
-      <w:r>
-        <w:t>,</w:t>
-      </w:r>
-      <w:r>
-        <w:t xml:space="preserve"> AWS,</w:t>
-      </w:r>
-      <w:r>
-        <w:t xml:space="preserve"> </w:t>
-      </w:r>
-      <w:r>
-        <w:t>Adobe Illustrator</w:t>
-      </w:r>
-      <w:r>
-        <w:t xml:space="preserve"> and</w:t>
-      </w:r>
-      <w:r>
-        <w:t xml:space="preserve"> Photoshop</w:t>
-      </w:r>
-      <w:r>
-        <w:t>.</w:t>
+        <w:t xml:space="preserve"> Angular.js, Nuxt.js, Next.js</w:t>
+      </w:r>
+      <w:r>
+        <w:t xml:space="preserve"> and jQuery.</w:t>
       </w:r>
     </w:p>
     <w:p>
-      <w:pPr>
-        <w:pStyle w:val="Heading1"/>
-      </w:pPr>
-      <w:r>
-        <w:t xml:space="preserve">soft </w:t>
-      </w:r>
-      <w:r>
-        <w:t>skills</w:t>
+      <w:r>
+        <w:rPr>
+          <w:b/>
+          <w:bCs/>
+        </w:rPr>
+        <w:t>Back end:</w:t>
+      </w:r>
+      <w:r>
+        <w:t xml:space="preserve"> </w:t>
+      </w:r>
+      <w:r>
+        <w:t xml:space="preserve">C#, PHP, Java, Visual Basic, Ruby, Nest.js, Express.js, </w:t>
+      </w:r>
+      <w:proofErr w:type="spellStart"/>
+      <w:r>
+        <w:t>GraphQL</w:t>
+      </w:r>
+      <w:proofErr w:type="spellEnd"/>
+      <w:r>
+        <w:t>,</w:t>
+      </w:r>
+      <w:r>
+        <w:t xml:space="preserve"> </w:t>
+      </w:r>
+      <w:r>
+        <w:t xml:space="preserve">.NET Framework, .NET Core, </w:t>
+      </w:r>
+      <w:proofErr w:type="spellStart"/>
+      <w:r>
+        <w:t>Codeigniter</w:t>
+      </w:r>
+      <w:proofErr w:type="spellEnd"/>
+      <w:r>
+        <w:t xml:space="preserve"> and</w:t>
+      </w:r>
+      <w:r>
+        <w:t xml:space="preserve"> Ruby on Rails</w:t>
+      </w:r>
+      <w:r>
+        <w:t>.</w:t>
       </w:r>
     </w:p>
     <w:p>
       <w:r>
-        <w:t xml:space="preserve">I would say that I am an active communicator. For example, in a project planning meeting I will </w:t>
-      </w:r>
-      <w:r>
-        <w:t xml:space="preserve">not hesitate to </w:t>
-      </w:r>
-      <w:r>
-        <w:t>bring up questions and concerns</w:t>
-      </w:r>
-      <w:r>
-        <w:t>;</w:t>
-      </w:r>
-      <w:r>
-        <w:t xml:space="preserve"> attempting to ensure we consider as many edge cases as possible.</w:t>
-      </w:r>
-      <w:r>
-        <w:t xml:space="preserve"> Or</w:t>
+        <w:rPr>
+          <w:b/>
+          <w:bCs/>
+        </w:rPr>
+        <w:t>Database</w:t>
+      </w:r>
+      <w:r>
+        <w:rPr>
+          <w:b/>
+          <w:bCs/>
+        </w:rPr>
+        <w:t>s:</w:t>
+      </w:r>
+      <w:r>
+        <w:t xml:space="preserve"> </w:t>
+      </w:r>
+      <w:r>
+        <w:t xml:space="preserve">MSSQL, </w:t>
+      </w:r>
+      <w:proofErr w:type="spellStart"/>
+      <w:r>
+        <w:t>PostgresSQL</w:t>
+      </w:r>
+      <w:proofErr w:type="spellEnd"/>
+      <w:r>
+        <w:t xml:space="preserve">, </w:t>
+      </w:r>
+      <w:r>
+        <w:t>MySQL</w:t>
+      </w:r>
+      <w:r>
+        <w:t xml:space="preserve"> and MongoDB</w:t>
+      </w:r>
+      <w:r>
+        <w:t>.</w:t>
+      </w:r>
+    </w:p>
+    <w:p>
+      <w:r>
+        <w:rPr>
+          <w:b/>
+          <w:bCs/>
+        </w:rPr>
+        <w:t>DevOps:</w:t>
+      </w:r>
+      <w:r>
+        <w:t xml:space="preserve"> </w:t>
+      </w:r>
+      <w:r>
+        <w:t>Team City, Azure DevOps,</w:t>
+      </w:r>
+      <w:r>
+        <w:t xml:space="preserve"> </w:t>
+      </w:r>
+      <w:proofErr w:type="spellStart"/>
+      <w:r>
+        <w:t>Github</w:t>
+      </w:r>
+      <w:proofErr w:type="spellEnd"/>
+      <w:r>
+        <w:t xml:space="preserve"> Actions,</w:t>
+      </w:r>
+      <w:r>
+        <w:t xml:space="preserve"> Docker,</w:t>
+      </w:r>
+      <w:r>
+        <w:t xml:space="preserve"> Azure, Heroku</w:t>
       </w:r>
       <w:r>
         <w:t>,</w:t>
       </w:r>
       <w:r>
-        <w:t xml:space="preserve"> </w:t>
-      </w:r>
-      <w:r>
-        <w:t>in regard to</w:t>
-      </w:r>
-      <w:r>
-        <w:t xml:space="preserve"> emails, I will break the conversation down so that no assumptions are being made and we are being accurate in our </w:t>
-      </w:r>
-      <w:r>
-        <w:t>assessment</w:t>
-      </w:r>
-      <w:r>
-        <w:t>s.</w:t>
+        <w:t xml:space="preserve"> AWS</w:t>
+      </w:r>
+      <w:r>
+        <w:t xml:space="preserve"> and Netlify.</w:t>
       </w:r>
     </w:p>
+    <w:p/>
     <w:sdt>
       <w:sdtPr>
         <w:id w:val="1728489637"/>
@@ -398,9 +433,6 @@
       </w:r>
     </w:p>
     <w:p/>
-    <w:p/>
-    <w:p/>
-    <w:p/>
     <w:p>
       <w:r>
         <w:t>Third Wave IT</w:t>
@@ -408,7 +440,6 @@
     </w:p>
     <w:p>
       <w:r>
-        <w:lastRenderedPageBreak/>
         <w:t xml:space="preserve">Software Developer | 11/2015 </w:t>
       </w:r>
       <w:r>
@@ -464,12 +495,25 @@
       </w:r>
       <w:r>
         <w:t xml:space="preserve"> maintain and enhance a legacy Visual Basic site.</w:t>
+      </w:r>
+    </w:p>
+    <w:p>
+      <w:pPr>
+        <w:pStyle w:val="ListBullet"/>
+        <w:numPr>
+          <w:ilvl w:val="1"/>
+          <w:numId w:val="2"/>
+        </w:numPr>
+      </w:pPr>
+      <w:r>
+        <w:t>I also internationalized it, allowing it to be rendered in 16 languages.</w:t>
       </w:r>
     </w:p>
     <w:p/>
     <w:p>
       <w:proofErr w:type="spellStart"/>
       <w:r>
+        <w:lastRenderedPageBreak/>
         <w:t>Rockval</w:t>
       </w:r>
       <w:proofErr w:type="spellEnd"/>
@@ -534,6 +578,15 @@
       <w:r>
         <w:t xml:space="preserve"> fiscal wellbeing of occupying businesses.</w:t>
       </w:r>
+    </w:p>
+    <w:p>
+      <w:pPr>
+        <w:pStyle w:val="ListBullet"/>
+        <w:numPr>
+          <w:ilvl w:val="0"/>
+          <w:numId w:val="0"/>
+        </w:numPr>
+      </w:pPr>
     </w:p>
     <w:p>
       <w:r>
@@ -3078,6 +3131,18 @@
       <w:lang w:eastAsia="en-US"/>
     </w:rPr>
   </w:style>
+  <w:style w:type="character" w:styleId="FollowedHyperlink">
+    <w:name w:val="FollowedHyperlink"/>
+    <w:basedOn w:val="DefaultParagraphFont"/>
+    <w:uiPriority w:val="99"/>
+    <w:semiHidden/>
+    <w:unhideWhenUsed/>
+    <w:rsid w:val="006F7475"/>
+    <w:rPr>
+      <w:color w:val="846B8E" w:themeColor="followedHyperlink"/>
+      <w:u w:val="single"/>
+    </w:rPr>
+  </w:style>
 </w:styles>
 </file>
 
@@ -3337,12 +3402,12 @@
   </w:compat>
   <w:rsids>
     <w:rsidRoot w:val="00AB4F91"/>
-    <w:rsid w:val="006420BF"/>
     <w:rsid w:val="006F4A6D"/>
     <w:rsid w:val="00781B6B"/>
     <w:rsid w:val="008166A9"/>
     <w:rsid w:val="0086678A"/>
     <w:rsid w:val="00AB4F91"/>
+    <w:rsid w:val="00C1472E"/>
     <w:rsid w:val="00D475D8"/>
     <w:rsid w:val="00FB578A"/>
   </w:rsids>

</xml_diff>